<commit_message>
add some notes for stream api
</commit_message>
<xml_diff>
--- a/LambdaExpressions/Functional.docx
+++ b/LambdaExpressions/Functional.docx
@@ -1005,8 +1005,42 @@
           <w:rFonts w:ascii="Times New Roman" w:hAnsi="Times New Roman" w:cs="Times New Roman"/>
           <w:sz w:val="28"/>
           <w:szCs w:val="28"/>
-        </w:rPr>
-      </w:pPr>
+          <w:lang w:val="en-US"/>
+        </w:rPr>
+      </w:pPr>
+      <w:r>
+        <w:rPr>
+          <w:rFonts w:ascii="Times New Roman" w:hAnsi="Times New Roman" w:cs="Times New Roman"/>
+          <w:sz w:val="28"/>
+          <w:szCs w:val="28"/>
+        </w:rPr>
+        <w:t>Есть ещё особенность в лямбда-выражениях</w:t>
+      </w:r>
+      <w:r>
+        <w:rPr>
+          <w:rFonts w:ascii="Times New Roman" w:hAnsi="Times New Roman" w:cs="Times New Roman"/>
+          <w:sz w:val="28"/>
+          <w:szCs w:val="28"/>
+        </w:rPr>
+        <w:t xml:space="preserve">, </w:t>
+      </w:r>
+      <w:r>
+        <w:rPr>
+          <w:rFonts w:ascii="Times New Roman" w:hAnsi="Times New Roman" w:cs="Times New Roman"/>
+          <w:sz w:val="28"/>
+          <w:szCs w:val="28"/>
+        </w:rPr>
+        <w:t>что у неё отсутствует своя область видимости (нельзя создать переменную А во вне и в нашей лямбда)</w:t>
+      </w:r>
+      <w:r>
+        <w:rPr>
+          <w:rFonts w:ascii="Times New Roman" w:hAnsi="Times New Roman" w:cs="Times New Roman"/>
+          <w:sz w:val="28"/>
+          <w:szCs w:val="28"/>
+          <w:lang w:val="en-US"/>
+        </w:rPr>
+        <w:t>.</w:t>
+      </w:r>
     </w:p>
     <w:p>
       <w:pPr>
@@ -1486,7 +1520,6 @@
           <w:rFonts w:ascii="Times New Roman" w:hAnsi="Times New Roman" w:cs="Times New Roman"/>
           <w:sz w:val="28"/>
           <w:szCs w:val="28"/>
-          <w:lang w:val="en-US"/>
         </w:rPr>
       </w:pPr>
       <w:r>
@@ -1656,13 +1689,54 @@
     <w:p>
       <w:pPr>
         <w:spacing w:after="0"/>
-        <w:jc w:val="both"/>
-        <w:rPr>
-          <w:rFonts w:ascii="Times New Roman" w:hAnsi="Times New Roman" w:cs="Times New Roman"/>
-          <w:sz w:val="28"/>
-          <w:szCs w:val="28"/>
-        </w:rPr>
-      </w:pPr>
+        <w:jc w:val="center"/>
+        <w:rPr>
+          <w:rFonts w:ascii="Times New Roman" w:hAnsi="Times New Roman" w:cs="Times New Roman"/>
+          <w:sz w:val="28"/>
+          <w:szCs w:val="28"/>
+        </w:rPr>
+      </w:pPr>
+      <w:r>
+        <w:rPr>
+          <w:noProof/>
+          <w:lang w:eastAsia="ru-RU"/>
+        </w:rPr>
+        <w:drawing>
+          <wp:inline distT="0" distB="0" distL="0" distR="0" wp14:anchorId="2CBE8AC9" wp14:editId="1CEAEF9D">
+            <wp:extent cx="4781550" cy="872612"/>
+            <wp:effectExtent l="0" t="0" r="0" b="3810"/>
+            <wp:docPr id="2" name="Рисунок 2"/>
+            <wp:cNvGraphicFramePr>
+              <a:graphicFrameLocks xmlns:a="http://schemas.openxmlformats.org/drawingml/2006/main" noChangeAspect="1"/>
+            </wp:cNvGraphicFramePr>
+            <a:graphic xmlns:a="http://schemas.openxmlformats.org/drawingml/2006/main">
+              <a:graphicData uri="http://schemas.openxmlformats.org/drawingml/2006/picture">
+                <pic:pic xmlns:pic="http://schemas.openxmlformats.org/drawingml/2006/picture">
+                  <pic:nvPicPr>
+                    <pic:cNvPr id="1" name=""/>
+                    <pic:cNvPicPr/>
+                  </pic:nvPicPr>
+                  <pic:blipFill>
+                    <a:blip r:embed="rId9"/>
+                    <a:stretch>
+                      <a:fillRect/>
+                    </a:stretch>
+                  </pic:blipFill>
+                  <pic:spPr>
+                    <a:xfrm>
+                      <a:off x="0" y="0"/>
+                      <a:ext cx="4806469" cy="877160"/>
+                    </a:xfrm>
+                    <a:prstGeom prst="rect">
+                      <a:avLst/>
+                    </a:prstGeom>
+                  </pic:spPr>
+                </pic:pic>
+              </a:graphicData>
+            </a:graphic>
+          </wp:inline>
+        </w:drawing>
+      </w:r>
     </w:p>
     <w:p>
       <w:pPr>
@@ -1726,6 +1800,14 @@
           <w:sz w:val="28"/>
           <w:szCs w:val="28"/>
         </w:rPr>
+        <w:t xml:space="preserve"> (к примеру)</w:t>
+      </w:r>
+      <w:r>
+        <w:rPr>
+          <w:rFonts w:ascii="Times New Roman" w:hAnsi="Times New Roman" w:cs="Times New Roman"/>
+          <w:sz w:val="28"/>
+          <w:szCs w:val="28"/>
+        </w:rPr>
         <w:t xml:space="preserve">, он стал запрашивать элементы у стоящего перед ним оператора </w:t>
       </w:r>
       <w:r>
@@ -1994,7 +2076,35 @@
           <w:szCs w:val="28"/>
         </w:rPr>
       </w:pPr>
-      <w:hyperlink r:id="rId9" w:history="1">
+      <w:r>
+        <w:rPr>
+          <w:rFonts w:ascii="Times New Roman" w:hAnsi="Times New Roman" w:cs="Times New Roman"/>
+          <w:sz w:val="28"/>
+          <w:szCs w:val="28"/>
+        </w:rPr>
+        <w:t>Классная ссылка с подробным описанием</w:t>
+      </w:r>
+      <w:r>
+        <w:rPr>
+          <w:rFonts w:ascii="Times New Roman" w:hAnsi="Times New Roman" w:cs="Times New Roman"/>
+          <w:sz w:val="28"/>
+          <w:szCs w:val="28"/>
+        </w:rPr>
+        <w:t>:</w:t>
+      </w:r>
+    </w:p>
+    <w:p>
+      <w:pPr>
+        <w:spacing w:after="0"/>
+        <w:jc w:val="both"/>
+        <w:rPr>
+          <w:rStyle w:val="a3"/>
+          <w:rFonts w:ascii="Times New Roman" w:hAnsi="Times New Roman" w:cs="Times New Roman"/>
+          <w:sz w:val="28"/>
+          <w:szCs w:val="28"/>
+        </w:rPr>
+      </w:pPr>
+      <w:hyperlink r:id="rId10" w:history="1">
         <w:r>
           <w:rPr>
             <w:rStyle w:val="a3"/>
@@ -2017,191 +2127,6 @@
           <w:szCs w:val="28"/>
         </w:rPr>
       </w:pPr>
-      <w:hyperlink r:id="rId10" w:history="1">
-        <w:r>
-          <w:rPr>
-            <w:rStyle w:val="a3"/>
-            <w:rFonts w:ascii="Times New Roman" w:hAnsi="Times New Roman" w:cs="Times New Roman"/>
-            <w:sz w:val="28"/>
-            <w:szCs w:val="28"/>
-          </w:rPr>
-          <w:t>https://habr.com/ru/company/luxoft/blog/270383/</w:t>
-        </w:r>
-      </w:hyperlink>
-    </w:p>
-    <w:p>
-      <w:pPr>
-        <w:spacing w:after="0"/>
-        <w:jc w:val="both"/>
-        <w:rPr>
-          <w:rFonts w:ascii="Times New Roman" w:hAnsi="Times New Roman" w:cs="Times New Roman"/>
-          <w:sz w:val="28"/>
-          <w:szCs w:val="28"/>
-        </w:rPr>
-      </w:pPr>
-      <w:r>
-        <w:rPr>
-          <w:rFonts w:ascii="Times New Roman" w:hAnsi="Times New Roman" w:cs="Times New Roman"/>
-          <w:sz w:val="28"/>
-          <w:szCs w:val="28"/>
-        </w:rPr>
-        <w:t>https://annimon.com/article/2778</w:t>
-      </w:r>
-    </w:p>
-    <w:p>
-      <w:pPr>
-        <w:spacing w:after="0"/>
-        <w:jc w:val="both"/>
-        <w:rPr>
-          <w:rFonts w:ascii="Times New Roman" w:hAnsi="Times New Roman" w:cs="Times New Roman"/>
-          <w:sz w:val="28"/>
-          <w:szCs w:val="28"/>
-        </w:rPr>
-      </w:pPr>
-    </w:p>
-    <w:p>
-      <w:pPr>
-        <w:spacing w:after="0"/>
-        <w:jc w:val="both"/>
-        <w:rPr>
-          <w:rFonts w:ascii="Times New Roman" w:hAnsi="Times New Roman" w:cs="Times New Roman"/>
-          <w:sz w:val="28"/>
-          <w:szCs w:val="28"/>
-        </w:rPr>
-      </w:pPr>
-      <w:r>
-        <w:rPr>
-          <w:rFonts w:ascii="Times New Roman" w:hAnsi="Times New Roman" w:cs="Times New Roman"/>
-          <w:sz w:val="28"/>
-          <w:szCs w:val="28"/>
-        </w:rPr>
-        <w:t xml:space="preserve">В </w:t>
-      </w:r>
-      <w:r>
-        <w:rPr>
-          <w:rFonts w:ascii="Times New Roman" w:hAnsi="Times New Roman" w:cs="Times New Roman"/>
-          <w:sz w:val="28"/>
-          <w:szCs w:val="28"/>
-          <w:lang w:val="en-US"/>
-        </w:rPr>
-        <w:t>Java</w:t>
-      </w:r>
-      <w:r>
-        <w:rPr>
-          <w:rFonts w:ascii="Times New Roman" w:hAnsi="Times New Roman" w:cs="Times New Roman"/>
-          <w:sz w:val="28"/>
-          <w:szCs w:val="28"/>
-        </w:rPr>
-        <w:t xml:space="preserve"> 8 </w:t>
-      </w:r>
-      <w:r>
-        <w:rPr>
-          <w:rFonts w:ascii="Times New Roman" w:hAnsi="Times New Roman" w:cs="Times New Roman"/>
-          <w:sz w:val="28"/>
-          <w:szCs w:val="28"/>
-        </w:rPr>
-        <w:t xml:space="preserve">добавили </w:t>
-      </w:r>
-      <w:r>
-        <w:rPr>
-          <w:rFonts w:ascii="Times New Roman" w:hAnsi="Times New Roman" w:cs="Times New Roman"/>
-          <w:sz w:val="28"/>
-          <w:szCs w:val="28"/>
-          <w:lang w:val="en-US"/>
-        </w:rPr>
-        <w:t>Stream</w:t>
-      </w:r>
-      <w:r>
-        <w:rPr>
-          <w:rFonts w:ascii="Times New Roman" w:hAnsi="Times New Roman" w:cs="Times New Roman"/>
-          <w:sz w:val="28"/>
-          <w:szCs w:val="28"/>
-        </w:rPr>
-        <w:t xml:space="preserve"> </w:t>
-      </w:r>
-      <w:r>
-        <w:rPr>
-          <w:rFonts w:ascii="Times New Roman" w:hAnsi="Times New Roman" w:cs="Times New Roman"/>
-          <w:sz w:val="28"/>
-          <w:szCs w:val="28"/>
-          <w:lang w:val="en-US"/>
-        </w:rPr>
-        <w:t>API</w:t>
-      </w:r>
-      <w:r>
-        <w:rPr>
-          <w:rFonts w:ascii="Times New Roman" w:hAnsi="Times New Roman" w:cs="Times New Roman"/>
-          <w:sz w:val="28"/>
-          <w:szCs w:val="28"/>
-        </w:rPr>
-        <w:t xml:space="preserve"> </w:t>
-      </w:r>
-      <w:r>
-        <w:rPr>
-          <w:rFonts w:ascii="Times New Roman" w:hAnsi="Times New Roman" w:cs="Times New Roman"/>
-          <w:sz w:val="28"/>
-          <w:szCs w:val="28"/>
-        </w:rPr>
-        <w:t>– это пакет который позволяет разработчикам удобно работать с коллекциями (фильтрация</w:t>
-      </w:r>
-      <w:r>
-        <w:rPr>
-          <w:rFonts w:ascii="Times New Roman" w:hAnsi="Times New Roman" w:cs="Times New Roman"/>
-          <w:sz w:val="28"/>
-          <w:szCs w:val="28"/>
-        </w:rPr>
-        <w:t xml:space="preserve">, </w:t>
-      </w:r>
-      <w:r>
-        <w:rPr>
-          <w:rFonts w:ascii="Times New Roman" w:hAnsi="Times New Roman" w:cs="Times New Roman"/>
-          <w:sz w:val="28"/>
-          <w:szCs w:val="28"/>
-        </w:rPr>
-        <w:t>сортировка</w:t>
-      </w:r>
-      <w:r>
-        <w:rPr>
-          <w:rFonts w:ascii="Times New Roman" w:hAnsi="Times New Roman" w:cs="Times New Roman"/>
-          <w:sz w:val="28"/>
-          <w:szCs w:val="28"/>
-        </w:rPr>
-        <w:t xml:space="preserve">, </w:t>
-      </w:r>
-      <w:r>
-        <w:rPr>
-          <w:rFonts w:ascii="Times New Roman" w:hAnsi="Times New Roman" w:cs="Times New Roman"/>
-          <w:sz w:val="28"/>
-          <w:szCs w:val="28"/>
-        </w:rPr>
-        <w:t>объеди</w:t>
-      </w:r>
-      <w:r>
-        <w:rPr>
-          <w:rFonts w:ascii="Times New Roman" w:hAnsi="Times New Roman" w:cs="Times New Roman"/>
-          <w:sz w:val="28"/>
-          <w:szCs w:val="28"/>
-        </w:rPr>
-        <w:t xml:space="preserve">нение и </w:t>
-      </w:r>
-      <w:proofErr w:type="spellStart"/>
-      <w:r>
-        <w:rPr>
-          <w:rFonts w:ascii="Times New Roman" w:hAnsi="Times New Roman" w:cs="Times New Roman"/>
-          <w:sz w:val="28"/>
-          <w:szCs w:val="28"/>
-        </w:rPr>
-        <w:t>тп</w:t>
-      </w:r>
-      <w:proofErr w:type="spellEnd"/>
-      <w:r>
-        <w:rPr>
-          <w:rFonts w:ascii="Times New Roman" w:hAnsi="Times New Roman" w:cs="Times New Roman"/>
-          <w:sz w:val="28"/>
-          <w:szCs w:val="28"/>
-        </w:rPr>
-        <w:t>).</w:t>
-      </w:r>
     </w:p>
     <w:p>
       <w:pPr>

</xml_diff>